<commit_message>
tested serial vs. tcp data transfer
</commit_message>
<xml_diff>
--- a/Test Plan/V&V/AK_TestPlan V&V.docx
+++ b/Test Plan/V&V/AK_TestPlan V&V.docx
@@ -3288,70 +3288,32 @@
             <w:rPr/>
             <w:fldChar w:fldCharType="end"/>
           </w:r>
+          <w:bookmarkStart w:id="0" w:name="_heading=h.zfsd9mlhi7gu"/>
+          <w:bookmarkEnd w:id="0"/>
+        </w:p>
+        <w:p>
+          <w:pPr>
+            <w:sectPr>
+              <w:headerReference w:type="default" r:id="rId3"/>
+              <w:type w:val="nextPage"/>
+              <w:pgSz w:w="12240" w:h="15840"/>
+              <w:pgMar w:left="1440" w:right="1440" w:header="720" w:top="1440" w:footer="0" w:bottom="1440" w:gutter="0"/>
+              <w:pgNumType w:start="1" w:fmt="decimal"/>
+              <w:formProt w:val="false"/>
+              <w:textDirection w:val="lrTb"/>
+              <w:docGrid w:type="default" w:linePitch="100" w:charSpace="0"/>
+            </w:sectPr>
+          </w:pPr>
         </w:p>
       </w:sdtContent>
     </w:sdt>
     <w:p>
       <w:pPr>
-        <w:pStyle w:val="Normal"/>
-        <w:rPr>
-          <w:rFonts w:ascii="Times New Roman" w:hAnsi="Times New Roman" w:eastAsia="Times New Roman" w:cs="Times New Roman"/>
-          <w:b/>
-          <w:b/>
-          <w:sz w:val="24"/>
-          <w:szCs w:val="24"/>
-        </w:rPr>
-      </w:pPr>
-      <w:r>
-        <w:rPr>
-          <w:rFonts w:eastAsia="Times New Roman" w:cs="Times New Roman" w:ascii="Times New Roman" w:hAnsi="Times New Roman"/>
-          <w:b/>
-          <w:sz w:val="24"/>
-          <w:szCs w:val="24"/>
-        </w:rPr>
-      </w:r>
-    </w:p>
-    <w:p>
-      <w:pPr>
-        <w:sectPr>
-          <w:headerReference w:type="default" r:id="rId3"/>
-          <w:type w:val="nextPage"/>
-          <w:pgSz w:w="12240" w:h="15840"/>
-          <w:pgMar w:left="1440" w:right="1440" w:header="720" w:top="1440" w:footer="0" w:bottom="1440" w:gutter="0"/>
-          <w:pgNumType w:start="1" w:fmt="decimal"/>
-          <w:formProt w:val="false"/>
-          <w:textDirection w:val="lrTb"/>
-          <w:docGrid w:type="default" w:linePitch="100" w:charSpace="0"/>
-        </w:sectPr>
-        <w:pStyle w:val="Normal"/>
-        <w:ind w:left="0" w:hanging="0"/>
-        <w:rPr>
-          <w:rFonts w:ascii="Times New Roman" w:hAnsi="Times New Roman" w:eastAsia="Times New Roman" w:cs="Times New Roman"/>
-          <w:b/>
-          <w:b/>
-          <w:sz w:val="24"/>
-          <w:szCs w:val="24"/>
-        </w:rPr>
-      </w:pPr>
-      <w:r>
-        <w:rPr>
-          <w:rFonts w:eastAsia="Times New Roman" w:cs="Times New Roman" w:ascii="Times New Roman" w:hAnsi="Times New Roman"/>
-          <w:b/>
-          <w:sz w:val="24"/>
-          <w:szCs w:val="24"/>
-        </w:rPr>
-      </w:r>
-      <w:bookmarkStart w:id="0" w:name="_heading=h.zfsd9mlhi7gu"/>
-      <w:bookmarkStart w:id="1" w:name="_heading=h.zfsd9mlhi7gu"/>
-      <w:bookmarkEnd w:id="1"/>
-    </w:p>
-    <w:p>
-      <w:pPr>
         <w:pStyle w:val="Heading1"/>
         <w:rPr/>
       </w:pPr>
-      <w:bookmarkStart w:id="2" w:name="_heading=h.454sypogesv6"/>
-      <w:bookmarkEnd w:id="2"/>
+      <w:bookmarkStart w:id="1" w:name="_heading=h.454sypogesv6"/>
+      <w:bookmarkEnd w:id="1"/>
       <w:r>
         <w:rPr>
           <w:rFonts w:eastAsia="Times New Roman" w:cs="Times New Roman" w:ascii="Times New Roman" w:hAnsi="Times New Roman"/>
@@ -3391,8 +3353,8 @@
         <w:pStyle w:val="Heading1"/>
         <w:rPr/>
       </w:pPr>
-      <w:bookmarkStart w:id="3" w:name="_heading=h.logw7luts7cu"/>
-      <w:bookmarkEnd w:id="3"/>
+      <w:bookmarkStart w:id="2" w:name="_heading=h.logw7luts7cu"/>
+      <w:bookmarkEnd w:id="2"/>
       <w:r>
         <w:rPr>
           <w:rFonts w:eastAsia="Times New Roman" w:cs="Times New Roman" w:ascii="Times New Roman" w:hAnsi="Times New Roman"/>
@@ -3414,8 +3376,8 @@
           <w:szCs w:val="24"/>
         </w:rPr>
       </w:pPr>
-      <w:bookmarkStart w:id="4" w:name="_heading=h.rumt1tgsvnxo"/>
-      <w:bookmarkEnd w:id="4"/>
+      <w:bookmarkStart w:id="3" w:name="_heading=h.rumt1tgsvnxo"/>
+      <w:bookmarkEnd w:id="3"/>
       <w:r>
         <w:rPr>
           <w:rFonts w:eastAsia="Times New Roman" w:cs="Times New Roman" w:ascii="Times New Roman" w:hAnsi="Times New Roman"/>
@@ -3449,9 +3411,9 @@
           <w:szCs w:val="22"/>
         </w:rPr>
       </w:r>
+      <w:bookmarkStart w:id="4" w:name="_heading=h.95dfqdizmddn"/>
       <w:bookmarkStart w:id="5" w:name="_heading=h.95dfqdizmddn"/>
-      <w:bookmarkStart w:id="6" w:name="_heading=h.95dfqdizmddn"/>
-      <w:bookmarkEnd w:id="6"/>
+      <w:bookmarkEnd w:id="5"/>
     </w:p>
     <w:tbl>
       <w:tblPr>
@@ -3665,9 +3627,9 @@
           <w:szCs w:val="22"/>
         </w:rPr>
       </w:r>
+      <w:bookmarkStart w:id="6" w:name="_heading=h.gbk3g9lsaums"/>
       <w:bookmarkStart w:id="7" w:name="_heading=h.gbk3g9lsaums"/>
-      <w:bookmarkStart w:id="8" w:name="_heading=h.gbk3g9lsaums"/>
-      <w:bookmarkEnd w:id="8"/>
+      <w:bookmarkEnd w:id="7"/>
     </w:p>
     <w:tbl>
       <w:tblPr>
@@ -3861,8 +3823,8 @@
         <w:pStyle w:val="Heading1"/>
         <w:rPr/>
       </w:pPr>
-      <w:bookmarkStart w:id="9" w:name="_heading=h.ctv4ik1cga29"/>
-      <w:bookmarkEnd w:id="9"/>
+      <w:bookmarkStart w:id="8" w:name="_heading=h.ctv4ik1cga29"/>
+      <w:bookmarkEnd w:id="8"/>
       <w:r>
         <w:rPr>
           <w:rFonts w:eastAsia="Times New Roman" w:cs="Times New Roman" w:ascii="Times New Roman" w:hAnsi="Times New Roman"/>
@@ -3884,8 +3846,8 @@
           <w:szCs w:val="24"/>
         </w:rPr>
       </w:pPr>
-      <w:bookmarkStart w:id="10" w:name="_heading=h.sa97aw3d8php"/>
-      <w:bookmarkEnd w:id="10"/>
+      <w:bookmarkStart w:id="9" w:name="_heading=h.sa97aw3d8php"/>
+      <w:bookmarkEnd w:id="9"/>
       <w:r>
         <w:rPr>
           <w:rFonts w:eastAsia="Times New Roman" w:cs="Times New Roman" w:ascii="Times New Roman" w:hAnsi="Times New Roman"/>
@@ -3999,8 +3961,8 @@
           <w:szCs w:val="24"/>
         </w:rPr>
       </w:pPr>
-      <w:bookmarkStart w:id="11" w:name="_heading=h.a2zy0ygu0yze"/>
-      <w:bookmarkEnd w:id="11"/>
+      <w:bookmarkStart w:id="10" w:name="_heading=h.a2zy0ygu0yze"/>
+      <w:bookmarkEnd w:id="10"/>
       <w:r>
         <w:rPr>
           <w:rFonts w:eastAsia="Times New Roman" w:cs="Times New Roman" w:ascii="Times New Roman" w:hAnsi="Times New Roman"/>
@@ -4117,8 +4079,8 @@
           <w:szCs w:val="24"/>
         </w:rPr>
       </w:pPr>
-      <w:bookmarkStart w:id="12" w:name="_heading=h.x7vcyooxepa"/>
-      <w:bookmarkEnd w:id="12"/>
+      <w:bookmarkStart w:id="11" w:name="_heading=h.x7vcyooxepa"/>
+      <w:bookmarkEnd w:id="11"/>
       <w:r>
         <w:rPr>
           <w:rFonts w:eastAsia="Times New Roman" w:cs="Times New Roman" w:ascii="Times New Roman" w:hAnsi="Times New Roman"/>
@@ -4206,8 +4168,8 @@
         <w:pStyle w:val="Heading1"/>
         <w:rPr/>
       </w:pPr>
-      <w:bookmarkStart w:id="13" w:name="_heading=h.ybfoonigu7d7"/>
-      <w:bookmarkEnd w:id="13"/>
+      <w:bookmarkStart w:id="12" w:name="_heading=h.ybfoonigu7d7"/>
+      <w:bookmarkEnd w:id="12"/>
       <w:r>
         <w:rPr>
           <w:rFonts w:eastAsia="Times New Roman" w:cs="Times New Roman" w:ascii="Times New Roman" w:hAnsi="Times New Roman"/>
@@ -4251,8 +4213,8 @@
           <w:szCs w:val="24"/>
         </w:rPr>
       </w:pPr>
-      <w:bookmarkStart w:id="14" w:name="_heading=h.vqs996uvmfwn"/>
-      <w:bookmarkEnd w:id="14"/>
+      <w:bookmarkStart w:id="13" w:name="_heading=h.vqs996uvmfwn"/>
+      <w:bookmarkEnd w:id="13"/>
       <w:r>
         <w:rPr>
           <w:rFonts w:eastAsia="Times New Roman" w:cs="Times New Roman" w:ascii="Times New Roman" w:hAnsi="Times New Roman"/>
@@ -4296,8 +4258,8 @@
           <w:szCs w:val="24"/>
         </w:rPr>
       </w:pPr>
-      <w:bookmarkStart w:id="15" w:name="_heading=h.rsd46trr1vn0"/>
-      <w:bookmarkEnd w:id="15"/>
+      <w:bookmarkStart w:id="14" w:name="_heading=h.rsd46trr1vn0"/>
+      <w:bookmarkEnd w:id="14"/>
       <w:r>
         <w:rPr>
           <w:rFonts w:eastAsia="Times New Roman" w:cs="Times New Roman" w:ascii="Times New Roman" w:hAnsi="Times New Roman"/>
@@ -4341,8 +4303,8 @@
           <w:szCs w:val="24"/>
         </w:rPr>
       </w:pPr>
-      <w:bookmarkStart w:id="16" w:name="_heading=h.2t80hwrt408q"/>
-      <w:bookmarkEnd w:id="16"/>
+      <w:bookmarkStart w:id="15" w:name="_heading=h.2t80hwrt408q"/>
+      <w:bookmarkEnd w:id="15"/>
       <w:r>
         <w:rPr>
           <w:rFonts w:eastAsia="Times New Roman" w:cs="Times New Roman" w:ascii="Times New Roman" w:hAnsi="Times New Roman"/>
@@ -4386,8 +4348,8 @@
           <w:szCs w:val="24"/>
         </w:rPr>
       </w:pPr>
-      <w:bookmarkStart w:id="17" w:name="_heading=h.j1hvka5w7u0s"/>
-      <w:bookmarkEnd w:id="17"/>
+      <w:bookmarkStart w:id="16" w:name="_heading=h.j1hvka5w7u0s"/>
+      <w:bookmarkEnd w:id="16"/>
       <w:r>
         <w:rPr>
           <w:rFonts w:eastAsia="Times New Roman" w:cs="Times New Roman" w:ascii="Times New Roman" w:hAnsi="Times New Roman"/>
@@ -4431,8 +4393,8 @@
           <w:szCs w:val="24"/>
         </w:rPr>
       </w:pPr>
-      <w:bookmarkStart w:id="18" w:name="_heading=h.577ypmo5gc3l"/>
-      <w:bookmarkEnd w:id="18"/>
+      <w:bookmarkStart w:id="17" w:name="_heading=h.577ypmo5gc3l"/>
+      <w:bookmarkEnd w:id="17"/>
       <w:r>
         <w:rPr>
           <w:rFonts w:eastAsia="Times New Roman" w:cs="Times New Roman" w:ascii="Times New Roman" w:hAnsi="Times New Roman"/>
@@ -4476,8 +4438,8 @@
           <w:szCs w:val="24"/>
         </w:rPr>
       </w:pPr>
-      <w:bookmarkStart w:id="19" w:name="_heading=h.x64bpsrdyxhn"/>
-      <w:bookmarkEnd w:id="19"/>
+      <w:bookmarkStart w:id="18" w:name="_heading=h.x64bpsrdyxhn"/>
+      <w:bookmarkEnd w:id="18"/>
       <w:r>
         <w:rPr>
           <w:rFonts w:eastAsia="Times New Roman" w:cs="Times New Roman" w:ascii="Times New Roman" w:hAnsi="Times New Roman"/>
@@ -4513,8 +4475,8 @@
         <w:pStyle w:val="Heading1"/>
         <w:rPr/>
       </w:pPr>
-      <w:bookmarkStart w:id="20" w:name="_heading=h.82hi4x139omn"/>
-      <w:bookmarkEnd w:id="20"/>
+      <w:bookmarkStart w:id="19" w:name="_heading=h.82hi4x139omn"/>
+      <w:bookmarkEnd w:id="19"/>
       <w:r>
         <w:rPr>
           <w:rFonts w:eastAsia="Times New Roman" w:cs="Times New Roman" w:ascii="Times New Roman" w:hAnsi="Times New Roman"/>
@@ -4530,8 +4492,8 @@
         <w:pStyle w:val="Heading2"/>
         <w:rPr/>
       </w:pPr>
-      <w:bookmarkStart w:id="21" w:name="_heading=h.g20tn1y95w67"/>
-      <w:bookmarkEnd w:id="21"/>
+      <w:bookmarkStart w:id="20" w:name="_heading=h.g20tn1y95w67"/>
+      <w:bookmarkEnd w:id="20"/>
       <w:r>
         <w:rPr>
           <w:rFonts w:eastAsia="Times New Roman" w:cs="Times New Roman" w:ascii="Times New Roman" w:hAnsi="Times New Roman"/>
@@ -4547,8 +4509,8 @@
         <w:pStyle w:val="Heading2"/>
         <w:rPr/>
       </w:pPr>
-      <w:bookmarkStart w:id="22" w:name="_heading=h.j9p2g16uw9yc"/>
-      <w:bookmarkEnd w:id="22"/>
+      <w:bookmarkStart w:id="21" w:name="_heading=h.j9p2g16uw9yc"/>
+      <w:bookmarkEnd w:id="21"/>
       <w:r>
         <w:rPr>
           <w:rFonts w:eastAsia="Times New Roman" w:cs="Times New Roman" w:ascii="Times New Roman" w:hAnsi="Times New Roman"/>
@@ -7431,8 +7393,8 @@
           <w:szCs w:val="24"/>
         </w:rPr>
       </w:pPr>
-      <w:bookmarkStart w:id="23" w:name="_heading=h.romkcg8p728"/>
-      <w:bookmarkEnd w:id="23"/>
+      <w:bookmarkStart w:id="22" w:name="_heading=h.romkcg8p728"/>
+      <w:bookmarkEnd w:id="22"/>
       <w:r>
         <w:rPr>
           <w:rFonts w:eastAsia="Times New Roman" w:cs="Times New Roman" w:ascii="Times New Roman" w:hAnsi="Times New Roman"/>
@@ -9417,7 +9379,7 @@
               </w:rPr>
               <w:t xml:space="preserve">&lt;1% error on output.  </w:t>
             </w:r>
-            <w:bookmarkStart w:id="24" w:name="__DdeLink__2006_2914175006"/>
+            <w:bookmarkStart w:id="23" w:name="__DdeLink__2006_2914175006"/>
             <w:r>
               <w:rPr>
                 <w:rFonts w:eastAsia="Times New Roman" w:cs="Times New Roman" w:ascii="Times New Roman" w:hAnsi="Times New Roman"/>
@@ -9426,7 +9388,7 @@
               </w:rPr>
               <w:t>Loop process time for both boards is within 1%.</w:t>
             </w:r>
-            <w:bookmarkEnd w:id="24"/>
+            <w:bookmarkEnd w:id="23"/>
           </w:p>
         </w:tc>
       </w:tr>
@@ -9882,17 +9844,17 @@
           <w:szCs w:val="24"/>
         </w:rPr>
       </w:r>
+      <w:bookmarkStart w:id="24" w:name="_heading=h.59r8nm9tziv4"/>
       <w:bookmarkStart w:id="25" w:name="_heading=h.59r8nm9tziv4"/>
-      <w:bookmarkStart w:id="26" w:name="_heading=h.59r8nm9tziv4"/>
-      <w:bookmarkEnd w:id="26"/>
+      <w:bookmarkEnd w:id="25"/>
     </w:p>
     <w:p>
       <w:pPr>
         <w:pStyle w:val="Heading3"/>
         <w:rPr/>
       </w:pPr>
-      <w:bookmarkStart w:id="27" w:name="_heading=h.ay2upimvfkj4"/>
-      <w:bookmarkEnd w:id="27"/>
+      <w:bookmarkStart w:id="26" w:name="_heading=h.ay2upimvfkj4"/>
+      <w:bookmarkEnd w:id="26"/>
       <w:r>
         <w:rPr>
           <w:rFonts w:eastAsia="Times New Roman" w:cs="Times New Roman" w:ascii="Times New Roman" w:hAnsi="Times New Roman"/>
@@ -15493,7 +15455,11 @@
               </w:rPr>
             </w:pPr>
             <w:r>
-              <w:rPr/>
+              <w:rPr>
+                <w:rFonts w:eastAsia="Times New Roman" w:cs="Times New Roman" w:ascii="Times New Roman" w:hAnsi="Times New Roman"/>
+                <w:sz w:val="24"/>
+                <w:szCs w:val="24"/>
+              </w:rPr>
             </w:r>
           </w:p>
         </w:tc>
@@ -15742,7 +15708,11 @@
               </w:rPr>
             </w:pPr>
             <w:r>
-              <w:rPr/>
+              <w:rPr>
+                <w:rFonts w:eastAsia="Times New Roman" w:cs="Times New Roman" w:ascii="Times New Roman" w:hAnsi="Times New Roman"/>
+                <w:sz w:val="24"/>
+                <w:szCs w:val="24"/>
+              </w:rPr>
             </w:r>
           </w:p>
         </w:tc>
@@ -15979,7 +15949,11 @@
               </w:rPr>
             </w:pPr>
             <w:r>
-              <w:rPr/>
+              <w:rPr>
+                <w:rFonts w:eastAsia="Times New Roman" w:cs="Times New Roman" w:ascii="Times New Roman" w:hAnsi="Times New Roman"/>
+                <w:sz w:val="24"/>
+                <w:szCs w:val="24"/>
+              </w:rPr>
             </w:r>
           </w:p>
         </w:tc>
@@ -16162,7 +16136,11 @@
               </w:rPr>
             </w:pPr>
             <w:r>
-              <w:rPr/>
+              <w:rPr>
+                <w:rFonts w:eastAsia="Times New Roman" w:cs="Times New Roman" w:ascii="Times New Roman" w:hAnsi="Times New Roman"/>
+                <w:sz w:val="24"/>
+                <w:szCs w:val="24"/>
+              </w:rPr>
             </w:r>
           </w:p>
         </w:tc>
@@ -16224,8 +16202,8 @@
         <w:ind w:left="0" w:hanging="0"/>
         <w:rPr/>
       </w:pPr>
-      <w:bookmarkStart w:id="28" w:name="_heading=h.l36gvh2ylhh7"/>
-      <w:bookmarkEnd w:id="28"/>
+      <w:bookmarkStart w:id="27" w:name="_heading=h.l36gvh2ylhh7"/>
+      <w:bookmarkEnd w:id="27"/>
       <w:r>
         <w:rPr>
           <w:rFonts w:eastAsia="Times New Roman" w:cs="Times New Roman" w:ascii="Times New Roman" w:hAnsi="Times New Roman"/>
@@ -18522,8 +18500,8 @@
           <w:szCs w:val="24"/>
         </w:rPr>
       </w:pPr>
-      <w:bookmarkStart w:id="29" w:name="_heading=h.mldp4ukn41wb"/>
-      <w:bookmarkEnd w:id="29"/>
+      <w:bookmarkStart w:id="28" w:name="_heading=h.mldp4ukn41wb"/>
+      <w:bookmarkEnd w:id="28"/>
       <w:r>
         <w:rPr>
           <w:rFonts w:eastAsia="Times New Roman" w:cs="Times New Roman" w:ascii="Times New Roman" w:hAnsi="Times New Roman"/>
@@ -20471,17 +20449,17 @@
           <w:szCs w:val="24"/>
         </w:rPr>
       </w:r>
+      <w:bookmarkStart w:id="29" w:name="_heading=h.nifuxupqa5cn"/>
       <w:bookmarkStart w:id="30" w:name="_heading=h.nifuxupqa5cn"/>
-      <w:bookmarkStart w:id="31" w:name="_heading=h.nifuxupqa5cn"/>
-      <w:bookmarkEnd w:id="31"/>
+      <w:bookmarkEnd w:id="30"/>
     </w:p>
     <w:p>
       <w:pPr>
         <w:pStyle w:val="Heading2"/>
         <w:rPr/>
       </w:pPr>
-      <w:bookmarkStart w:id="32" w:name="_heading=h.jfagrlt2ghll"/>
-      <w:bookmarkEnd w:id="32"/>
+      <w:bookmarkStart w:id="31" w:name="_heading=h.jfagrlt2ghll"/>
+      <w:bookmarkEnd w:id="31"/>
       <w:r>
         <w:rPr>
           <w:rFonts w:eastAsia="Times New Roman" w:cs="Times New Roman" w:ascii="Times New Roman" w:hAnsi="Times New Roman"/>
@@ -25246,8 +25224,8 @@
         <w:pStyle w:val="Heading2"/>
         <w:rPr/>
       </w:pPr>
-      <w:bookmarkStart w:id="33" w:name="_heading=h.as4b4r3h8t4m"/>
-      <w:bookmarkEnd w:id="33"/>
+      <w:bookmarkStart w:id="32" w:name="_heading=h.as4b4r3h8t4m"/>
+      <w:bookmarkEnd w:id="32"/>
       <w:r>
         <w:rPr>
           <w:rFonts w:eastAsia="Times New Roman" w:cs="Times New Roman" w:ascii="Times New Roman" w:hAnsi="Times New Roman"/>
@@ -25267,8 +25245,8 @@
           <w:szCs w:val="24"/>
         </w:rPr>
       </w:pPr>
-      <w:bookmarkStart w:id="34" w:name="_heading=h.du4vm1wieurr"/>
-      <w:bookmarkEnd w:id="34"/>
+      <w:bookmarkStart w:id="33" w:name="_heading=h.du4vm1wieurr"/>
+      <w:bookmarkEnd w:id="33"/>
       <w:r>
         <w:rPr>
           <w:rFonts w:eastAsia="Times New Roman" w:cs="Times New Roman" w:ascii="Times New Roman" w:hAnsi="Times New Roman"/>
@@ -26699,6 +26677,7 @@
                 <w:sz w:val="24"/>
                 <w:szCs w:val="24"/>
               </w:rPr>
+              <w:t>X</w:t>
             </w:r>
           </w:p>
         </w:tc>
@@ -26795,6 +26774,53 @@
                 <w:szCs w:val="24"/>
               </w:rPr>
               <w:t>7:50PM, no issues.</w:t>
+            </w:r>
+          </w:p>
+          <w:p>
+            <w:pPr>
+              <w:pStyle w:val="Normal"/>
+              <w:widowControl w:val="false"/>
+              <w:spacing w:lineRule="auto" w:line="240"/>
+              <w:rPr/>
+            </w:pPr>
+            <w:r>
+              <w:rPr>
+                <w:rFonts w:eastAsia="Times New Roman" w:cs="Times New Roman" w:ascii="Times New Roman" w:hAnsi="Times New Roman"/>
+                <w:sz w:val="24"/>
+                <w:szCs w:val="24"/>
+              </w:rPr>
+              <w:t>8:10PM, connection lost.</w:t>
+            </w:r>
+          </w:p>
+          <w:p>
+            <w:pPr>
+              <w:pStyle w:val="Normal"/>
+              <w:widowControl w:val="false"/>
+              <w:spacing w:lineRule="auto" w:line="240"/>
+              <w:rPr>
+                <w:rFonts w:ascii="Times New Roman" w:hAnsi="Times New Roman" w:eastAsia="Times New Roman" w:cs="Times New Roman"/>
+                <w:sz w:val="24"/>
+                <w:szCs w:val="24"/>
+              </w:rPr>
+            </w:pPr>
+            <w:r>
+              <w:rPr/>
+            </w:r>
+          </w:p>
+          <w:p>
+            <w:pPr>
+              <w:pStyle w:val="Normal"/>
+              <w:widowControl w:val="false"/>
+              <w:spacing w:lineRule="auto" w:line="240"/>
+              <w:rPr/>
+            </w:pPr>
+            <w:r>
+              <w:rPr>
+                <w:rFonts w:eastAsia="Times New Roman" w:cs="Times New Roman" w:ascii="Times New Roman" w:hAnsi="Times New Roman"/>
+                <w:sz w:val="24"/>
+                <w:szCs w:val="24"/>
+              </w:rPr>
+              <w:t>Attempt 2: 20:41PM to 20:49PM runs no issues until a connection loss.  Still NO hangup issues.</w:t>
             </w:r>
           </w:p>
         </w:tc>
@@ -26898,6 +26924,7 @@
                 <w:sz w:val="24"/>
                 <w:szCs w:val="24"/>
               </w:rPr>
+              <w:t>X</w:t>
             </w:r>
           </w:p>
         </w:tc>
@@ -26949,18 +26976,23 @@
               <w:pStyle w:val="Normal"/>
               <w:widowControl w:val="false"/>
               <w:spacing w:lineRule="auto" w:line="240"/>
-              <w:rPr>
-                <w:rFonts w:ascii="Times New Roman" w:hAnsi="Times New Roman" w:eastAsia="Times New Roman" w:cs="Times New Roman"/>
-                <w:sz w:val="24"/>
-                <w:szCs w:val="24"/>
-              </w:rPr>
-            </w:pPr>
-            <w:r>
-              <w:rPr>
-                <w:rFonts w:eastAsia="Times New Roman" w:cs="Times New Roman" w:ascii="Times New Roman" w:hAnsi="Times New Roman"/>
-                <w:sz w:val="24"/>
-                <w:szCs w:val="24"/>
-              </w:rPr>
+              <w:rPr/>
+            </w:pPr>
+            <w:r>
+              <w:rPr>
+                <w:rFonts w:eastAsia="Times New Roman" w:cs="Times New Roman" w:ascii="Times New Roman" w:hAnsi="Times New Roman"/>
+                <w:sz w:val="24"/>
+                <w:szCs w:val="24"/>
+              </w:rPr>
+              <w:t xml:space="preserve">Connection issues even without serial data transfer.  </w:t>
+            </w:r>
+            <w:r>
+              <w:rPr>
+                <w:rFonts w:eastAsia="Times New Roman" w:cs="Times New Roman" w:ascii="Times New Roman" w:hAnsi="Times New Roman"/>
+                <w:sz w:val="24"/>
+                <w:szCs w:val="24"/>
+              </w:rPr>
+              <w:t>But still a significant improvement.</w:t>
             </w:r>
           </w:p>
         </w:tc>
@@ -28155,6 +28187,7 @@
                 <w:sz w:val="24"/>
                 <w:szCs w:val="24"/>
               </w:rPr>
+              <w:t>X</w:t>
             </w:r>
           </w:p>
         </w:tc>
@@ -28357,6 +28390,7 @@
                 <w:sz w:val="24"/>
                 <w:szCs w:val="24"/>
               </w:rPr>
+              <w:t>X</w:t>
             </w:r>
           </w:p>
         </w:tc>
@@ -28420,6 +28454,47 @@
                 <w:sz w:val="24"/>
                 <w:szCs w:val="24"/>
               </w:rPr>
+              <w:t>Attempt 1: Hangup occurs within less than 1 minutes.</w:t>
+            </w:r>
+          </w:p>
+          <w:p>
+            <w:pPr>
+              <w:pStyle w:val="Normal"/>
+              <w:widowControl w:val="false"/>
+              <w:spacing w:lineRule="auto" w:line="240"/>
+              <w:rPr>
+                <w:rFonts w:ascii="Times New Roman" w:hAnsi="Times New Roman" w:eastAsia="Times New Roman" w:cs="Times New Roman"/>
+                <w:sz w:val="24"/>
+                <w:szCs w:val="24"/>
+              </w:rPr>
+            </w:pPr>
+            <w:r>
+              <w:rPr>
+                <w:rFonts w:eastAsia="Times New Roman" w:cs="Times New Roman" w:ascii="Times New Roman" w:hAnsi="Times New Roman"/>
+                <w:sz w:val="24"/>
+                <w:szCs w:val="24"/>
+              </w:rPr>
+              <w:t>Attempt 2: Hang up in less than 3 minutes.</w:t>
+            </w:r>
+          </w:p>
+          <w:p>
+            <w:pPr>
+              <w:pStyle w:val="Normal"/>
+              <w:widowControl w:val="false"/>
+              <w:spacing w:lineRule="auto" w:line="240"/>
+              <w:rPr>
+                <w:rFonts w:ascii="Times New Roman" w:hAnsi="Times New Roman" w:eastAsia="Times New Roman" w:cs="Times New Roman"/>
+                <w:sz w:val="24"/>
+                <w:szCs w:val="24"/>
+              </w:rPr>
+            </w:pPr>
+            <w:r>
+              <w:rPr>
+                <w:rFonts w:eastAsia="Times New Roman" w:cs="Times New Roman" w:ascii="Times New Roman" w:hAnsi="Times New Roman"/>
+                <w:sz w:val="24"/>
+                <w:szCs w:val="24"/>
+              </w:rPr>
+              <w:t>Attemp 3: Hang up in less than 2 minutes.</w:t>
             </w:r>
           </w:p>
         </w:tc>
@@ -28507,16 +28582,23 @@
               <w:spacing w:lineRule="auto" w:line="240"/>
               <w:rPr>
                 <w:rFonts w:ascii="Times New Roman" w:hAnsi="Times New Roman" w:eastAsia="Times New Roman" w:cs="Times New Roman"/>
-                <w:sz w:val="24"/>
-                <w:szCs w:val="24"/>
-              </w:rPr>
-            </w:pPr>
-            <w:r>
-              <w:rPr>
-                <w:rFonts w:eastAsia="Times New Roman" w:cs="Times New Roman" w:ascii="Times New Roman" w:hAnsi="Times New Roman"/>
-                <w:sz w:val="24"/>
-                <w:szCs w:val="24"/>
-              </w:rPr>
+                <w:color w:val="auto"/>
+                <w:kern w:val="0"/>
+                <w:sz w:val="24"/>
+                <w:szCs w:val="24"/>
+                <w:lang w:val="en" w:eastAsia="zh-CN" w:bidi="hi-IN"/>
+              </w:rPr>
+            </w:pPr>
+            <w:r>
+              <w:rPr>
+                <w:rFonts w:eastAsia="Times New Roman" w:cs="Times New Roman" w:ascii="Times New Roman" w:hAnsi="Times New Roman"/>
+                <w:color w:val="auto"/>
+                <w:kern w:val="0"/>
+                <w:sz w:val="24"/>
+                <w:szCs w:val="24"/>
+                <w:lang w:val="en" w:eastAsia="zh-CN" w:bidi="hi-IN"/>
+              </w:rPr>
+              <w:t>X</w:t>
             </w:r>
           </w:p>
         </w:tc>
@@ -28568,18 +28650,45 @@
               <w:pStyle w:val="Normal"/>
               <w:widowControl w:val="false"/>
               <w:spacing w:lineRule="auto" w:line="240"/>
-              <w:rPr>
-                <w:rFonts w:ascii="Times New Roman" w:hAnsi="Times New Roman" w:eastAsia="Times New Roman" w:cs="Times New Roman"/>
-                <w:sz w:val="24"/>
-                <w:szCs w:val="24"/>
-              </w:rPr>
-            </w:pPr>
-            <w:r>
-              <w:rPr>
-                <w:rFonts w:eastAsia="Times New Roman" w:cs="Times New Roman" w:ascii="Times New Roman" w:hAnsi="Times New Roman"/>
-                <w:sz w:val="24"/>
-                <w:szCs w:val="24"/>
-              </w:rPr>
+              <w:rPr/>
+            </w:pPr>
+            <w:r>
+              <w:rPr>
+                <w:rFonts w:eastAsia="Times New Roman" w:cs="Times New Roman" w:ascii="Times New Roman" w:hAnsi="Times New Roman"/>
+                <w:sz w:val="24"/>
+                <w:szCs w:val="24"/>
+              </w:rPr>
+              <w:t>Seria</w:t>
+            </w:r>
+            <w:r>
+              <w:rPr>
+                <w:rFonts w:eastAsia="Times New Roman" w:cs="Times New Roman" w:ascii="Times New Roman" w:hAnsi="Times New Roman"/>
+                <w:color w:val="auto"/>
+                <w:kern w:val="0"/>
+                <w:sz w:val="24"/>
+                <w:szCs w:val="24"/>
+                <w:lang w:val="en" w:eastAsia="zh-CN" w:bidi="hi-IN"/>
+              </w:rPr>
+              <w:t xml:space="preserve">l.print data </w:t>
+            </w:r>
+            <w:r>
+              <w:rPr>
+                <w:rFonts w:eastAsia="Times New Roman" w:cs="Times New Roman" w:ascii="Times New Roman" w:hAnsi="Times New Roman"/>
+                <w:sz w:val="24"/>
+                <w:szCs w:val="24"/>
+              </w:rPr>
+              <w:t xml:space="preserve">transfer is pretty much unusable in the current software.  This seems to be a common </w:t>
+            </w:r>
+            <w:r>
+              <w:rPr>
+                <w:rFonts w:eastAsia="Times New Roman" w:cs="Times New Roman" w:ascii="Times New Roman" w:hAnsi="Times New Roman"/>
+                <w:color w:val="auto"/>
+                <w:kern w:val="0"/>
+                <w:sz w:val="24"/>
+                <w:szCs w:val="24"/>
+                <w:lang w:val="en" w:eastAsia="zh-CN" w:bidi="hi-IN"/>
+              </w:rPr>
+              <w:t>issue for this board.</w:t>
             </w:r>
           </w:p>
         </w:tc>
@@ -28613,8 +28722,8 @@
           <w:szCs w:val="24"/>
         </w:rPr>
       </w:pPr>
-      <w:bookmarkStart w:id="35" w:name="_heading=h.ihjkfybj2wuz"/>
-      <w:bookmarkEnd w:id="35"/>
+      <w:bookmarkStart w:id="34" w:name="_heading=h.ihjkfybj2wuz"/>
+      <w:bookmarkEnd w:id="34"/>
       <w:r>
         <w:rPr>
           <w:rFonts w:eastAsia="Times New Roman" w:cs="Times New Roman" w:ascii="Times New Roman" w:hAnsi="Times New Roman"/>
@@ -28671,8 +28780,8 @@
           <w:szCs w:val="24"/>
         </w:rPr>
       </w:pPr>
-      <w:bookmarkStart w:id="36" w:name="_heading=h.it8t3ri9p29a"/>
-      <w:bookmarkEnd w:id="36"/>
+      <w:bookmarkStart w:id="35" w:name="_heading=h.it8t3ri9p29a"/>
+      <w:bookmarkEnd w:id="35"/>
       <w:r>
         <w:rPr>
           <w:rFonts w:eastAsia="Times New Roman" w:cs="Times New Roman" w:ascii="Times New Roman" w:hAnsi="Times New Roman"/>
@@ -28706,8 +28815,8 @@
         <w:pStyle w:val="Heading3"/>
         <w:rPr/>
       </w:pPr>
-      <w:bookmarkStart w:id="37" w:name="_heading=h.rxamd94j5myp"/>
-      <w:bookmarkEnd w:id="37"/>
+      <w:bookmarkStart w:id="36" w:name="_heading=h.rxamd94j5myp"/>
+      <w:bookmarkEnd w:id="36"/>
       <w:r>
         <w:rPr>
           <w:rFonts w:eastAsia="Times New Roman" w:cs="Times New Roman" w:ascii="Times New Roman" w:hAnsi="Times New Roman"/>

</xml_diff>